<commit_message>
tuto sur le pipe (|) :  -  et importer la localeFr et registerLocalDate
</commit_message>
<xml_diff>
--- a/4_gestion_hotel/mes_notes.docx
+++ b/4_gestion_hotel/mes_notes.docx
@@ -4,13 +4,8 @@
   <w:body>
     <w:p/>
     <w:p>
-      <w:proofErr w:type="spellStart"/>
-      <w:r>
-        <w:t>Material-icons</w:t>
-      </w:r>
-      <w:proofErr w:type="spellEnd"/>
-      <w:r>
-        <w:t xml:space="preserve"> de google :</w:t>
+      <w:r>
+        <w:t>Material-icons de google :</w:t>
       </w:r>
     </w:p>
     <w:p>
@@ -23,6 +18,83 @@
         </w:r>
       </w:hyperlink>
     </w:p>
+    <w:p/>
+    <w:p/>
+    <w:p>
+      <w:pPr>
+        <w:pBdr>
+          <w:top w:val="double" w:sz="4" w:space="1" w:color="FFD966" w:themeColor="accent4" w:themeTint="99"/>
+          <w:left w:val="double" w:sz="4" w:space="4" w:color="FFD966" w:themeColor="accent4" w:themeTint="99"/>
+          <w:bottom w:val="double" w:sz="4" w:space="1" w:color="FFD966" w:themeColor="accent4" w:themeTint="99"/>
+          <w:right w:val="double" w:sz="4" w:space="4" w:color="FFD966" w:themeColor="accent4" w:themeTint="99"/>
+        </w:pBdr>
+        <w:shd w:val="clear" w:color="auto" w:fill="538135" w:themeFill="accent6" w:themeFillShade="BF"/>
+        <w:rPr>
+          <w:sz w:val="32"/>
+          <w:szCs w:val="32"/>
+        </w:rPr>
+      </w:pPr>
+      <w:r>
+        <w:rPr>
+          <w:sz w:val="40"/>
+          <w:szCs w:val="40"/>
+        </w:rPr>
+        <w:t>Les pipes (|) </w:t>
+      </w:r>
+      <w:r>
+        <w:t xml:space="preserve">: </w:t>
+      </w:r>
+      <w:r>
+        <w:t>transforme les propriété</w:t>
+      </w:r>
+      <w:r>
+        <w:t>s</w:t>
+      </w:r>
+      <w:r>
+        <w:t xml:space="preserve"> avant de l'afficher</w:t>
+      </w:r>
+      <w:r>
+        <w:t>.</w:t>
+      </w:r>
+    </w:p>
+    <w:p>
+      <w:hyperlink r:id="rId5" w:history="1">
+        <w:r>
+          <w:rPr>
+            <w:rStyle w:val="Lienhypertexte"/>
+          </w:rPr>
+          <w:t>https://guide-angular.wishtack.io/angular/pipes#:~:text=Les%20Pipe%20s%20sont%20des,valeurs%20lors%20du%20%22binding%22</w:t>
+        </w:r>
+      </w:hyperlink>
+      <w:r>
+        <w:t>.</w:t>
+      </w:r>
+    </w:p>
+    <w:p/>
+    <w:p>
+      <w:r>
+        <w:t>{{ hotel.price | currency}}</w:t>
+      </w:r>
+    </w:p>
+    <w:p>
+      <w:r>
+        <w:t>{{ hotel.price</w:t>
+      </w:r>
+      <w:r>
+        <w:t xml:space="preserve">  | currency | lowercase</w:t>
+      </w:r>
+      <w:r>
+        <w:t xml:space="preserve"> }}</w:t>
+      </w:r>
+    </w:p>
+    <w:p>
+      <w:r>
+        <w:t>&lt;img [src]= ‘’hotel.imageUrl’’ [title]=’’hotel.hotelName’’ | uppercase &gt;</w:t>
+      </w:r>
+    </w:p>
+    <w:p/>
+    <w:p/>
+    <w:p/>
     <w:p/>
     <w:p/>
     <w:p/>

</xml_diff>

<commit_message>
les interfaces partie 1 - typer les objets ou propriétés qui n'ont pas de type
</commit_message>
<xml_diff>
--- a/4_gestion_hotel/mes_notes.docx
+++ b/4_gestion_hotel/mes_notes.docx
@@ -4,8 +4,13 @@
   <w:body>
     <w:p/>
     <w:p>
-      <w:r>
-        <w:t>Material-icons de google :</w:t>
+      <w:proofErr w:type="spellStart"/>
+      <w:r>
+        <w:t>Material-icons</w:t>
+      </w:r>
+      <w:proofErr w:type="spellEnd"/>
+      <w:r>
+        <w:t xml:space="preserve"> de google :</w:t>
       </w:r>
     </w:p>
     <w:p>
@@ -72,28 +77,166 @@
     </w:p>
     <w:p/>
     <w:p>
-      <w:r>
-        <w:t>{{ hotel.price | currency}}</w:t>
-      </w:r>
-    </w:p>
-    <w:p>
-      <w:r>
-        <w:t>{{ hotel.price</w:t>
-      </w:r>
-      <w:r>
-        <w:t xml:space="preserve">  | currency | lowercase</w:t>
-      </w:r>
+      <w:proofErr w:type="gramStart"/>
+      <w:r>
+        <w:t xml:space="preserve">{{ </w:t>
+      </w:r>
+      <w:proofErr w:type="spellStart"/>
+      <w:r>
+        <w:t>hotel</w:t>
+      </w:r>
+      <w:proofErr w:type="gramEnd"/>
+      <w:r>
+        <w:t>.price</w:t>
+      </w:r>
+      <w:proofErr w:type="spellEnd"/>
+      <w:r>
+        <w:t xml:space="preserve"> | </w:t>
+      </w:r>
+      <w:proofErr w:type="spellStart"/>
+      <w:r>
+        <w:t>currency</w:t>
+      </w:r>
+      <w:proofErr w:type="spellEnd"/>
+      <w:r>
+        <w:t>}}</w:t>
+      </w:r>
+    </w:p>
+    <w:p>
+      <w:proofErr w:type="gramStart"/>
+      <w:r>
+        <w:t xml:space="preserve">{{ </w:t>
+      </w:r>
+      <w:proofErr w:type="spellStart"/>
+      <w:r>
+        <w:t>hotel</w:t>
+      </w:r>
+      <w:proofErr w:type="gramEnd"/>
+      <w:r>
+        <w:t>.price</w:t>
+      </w:r>
+      <w:proofErr w:type="spellEnd"/>
+      <w:r>
+        <w:t xml:space="preserve">  | </w:t>
+      </w:r>
+      <w:proofErr w:type="spellStart"/>
+      <w:r>
+        <w:t>currency</w:t>
+      </w:r>
+      <w:proofErr w:type="spellEnd"/>
+      <w:r>
+        <w:t xml:space="preserve"> | </w:t>
+      </w:r>
+      <w:proofErr w:type="spellStart"/>
+      <w:r>
+        <w:t>lowercase</w:t>
+      </w:r>
+      <w:proofErr w:type="spellEnd"/>
       <w:r>
         <w:t xml:space="preserve"> }}</w:t>
       </w:r>
     </w:p>
     <w:p>
       <w:r>
-        <w:t>&lt;img [src]= ‘’hotel.imageUrl’’ [title]=’’hotel.hotelName’’ | uppercase &gt;</w:t>
+        <w:t>&lt;</w:t>
+      </w:r>
+      <w:proofErr w:type="spellStart"/>
+      <w:proofErr w:type="gramStart"/>
+      <w:r>
+        <w:t>img</w:t>
+      </w:r>
+      <w:proofErr w:type="spellEnd"/>
+      <w:proofErr w:type="gramEnd"/>
+      <w:r>
+        <w:t xml:space="preserve"> [src]= ‘’</w:t>
+      </w:r>
+      <w:proofErr w:type="spellStart"/>
+      <w:r>
+        <w:t>hotel.imageUrl</w:t>
+      </w:r>
+      <w:proofErr w:type="spellEnd"/>
+      <w:r>
+        <w:t>’’ [</w:t>
+      </w:r>
+      <w:proofErr w:type="spellStart"/>
+      <w:r>
+        <w:t>title</w:t>
+      </w:r>
+      <w:proofErr w:type="spellEnd"/>
+      <w:r>
+        <w:t>]=’’</w:t>
+      </w:r>
+      <w:proofErr w:type="spellStart"/>
+      <w:r>
+        <w:t>hotel.hotelName</w:t>
+      </w:r>
+      <w:proofErr w:type="spellEnd"/>
+      <w:r>
+        <w:t xml:space="preserve">’’ | </w:t>
+      </w:r>
+      <w:proofErr w:type="spellStart"/>
+      <w:r>
+        <w:t>uppercase</w:t>
+      </w:r>
+      <w:proofErr w:type="spellEnd"/>
+      <w:r>
+        <w:t xml:space="preserve"> </w:t>
+      </w:r>
+      <w:r>
+        <w:t>/</w:t>
+      </w:r>
+      <w:r>
+        <w:t>&gt;</w:t>
       </w:r>
     </w:p>
     <w:p/>
+    <w:p>
+      <w:pPr>
+        <w:pBdr>
+          <w:top w:val="double" w:sz="4" w:space="1" w:color="FFD966" w:themeColor="accent4" w:themeTint="99"/>
+          <w:left w:val="double" w:sz="4" w:space="4" w:color="FFD966" w:themeColor="accent4" w:themeTint="99"/>
+          <w:bottom w:val="double" w:sz="4" w:space="1" w:color="FFD966" w:themeColor="accent4" w:themeTint="99"/>
+          <w:right w:val="double" w:sz="4" w:space="4" w:color="FFD966" w:themeColor="accent4" w:themeTint="99"/>
+        </w:pBdr>
+        <w:shd w:val="clear" w:color="auto" w:fill="538135" w:themeFill="accent6" w:themeFillShade="BF"/>
+        <w:rPr>
+          <w:sz w:val="32"/>
+          <w:szCs w:val="32"/>
+        </w:rPr>
+      </w:pPr>
+      <w:r>
+        <w:rPr>
+          <w:sz w:val="40"/>
+          <w:szCs w:val="40"/>
+        </w:rPr>
+        <w:t>Interfaces et cycle de vie</w:t>
+      </w:r>
+    </w:p>
     <w:p/>
+    <w:p>
+      <w:pPr>
+        <w:spacing w:after="0"/>
+      </w:pPr>
+      <w:r>
+        <w:t xml:space="preserve">Permet de définir une série de propriété et de méthodes </w:t>
+      </w:r>
+    </w:p>
+    <w:p>
+      <w:pPr>
+        <w:spacing w:after="0"/>
+      </w:pPr>
+      <w:r>
+        <w:t>Une classe supporte cette définition en implémentant une interface</w:t>
+      </w:r>
+    </w:p>
+    <w:p>
+      <w:pPr>
+        <w:spacing w:after="0"/>
+      </w:pPr>
+      <w:r>
+        <w:t>Utiliser comme types pour les propriétés et les méthodes</w:t>
+      </w:r>
+    </w:p>
     <w:p/>
     <w:p/>
     <w:p/>

</xml_diff>

<commit_message>
interface partie 2 - cycle de vie (lifecycle hook)
</commit_message>
<xml_diff>
--- a/4_gestion_hotel/mes_notes.docx
+++ b/4_gestion_hotel/mes_notes.docx
@@ -218,7 +218,13 @@
         <w:spacing w:after="0"/>
       </w:pPr>
       <w:r>
-        <w:t xml:space="preserve">Permet de définir une série de propriété et de méthodes </w:t>
+        <w:t>Permet de définir</w:t>
+      </w:r>
+      <w:r>
+        <w:t xml:space="preserve"> un type sur</w:t>
+      </w:r>
+      <w:r>
+        <w:t xml:space="preserve"> une série de propriété et de méthodes </w:t>
       </w:r>
     </w:p>
     <w:p>
@@ -238,9 +244,176 @@
       </w:r>
     </w:p>
     <w:p/>
-    <w:p/>
-    <w:p/>
-    <w:p/>
+    <w:p>
+      <w:r>
+        <w:t xml:space="preserve">Avantage : type de </w:t>
+      </w:r>
+      <w:proofErr w:type="spellStart"/>
+      <w:r>
+        <w:t>typescript</w:t>
+      </w:r>
+      <w:proofErr w:type="spellEnd"/>
+    </w:p>
+    <w:p/>
+    <w:p/>
+    <w:p>
+      <w:r>
+        <w:br w:type="page"/>
+      </w:r>
+    </w:p>
+    <w:p/>
+    <w:p>
+      <w:pPr>
+        <w:pBdr>
+          <w:top w:val="double" w:sz="4" w:space="1" w:color="FFD966" w:themeColor="accent4" w:themeTint="99"/>
+          <w:left w:val="double" w:sz="4" w:space="4" w:color="FFD966" w:themeColor="accent4" w:themeTint="99"/>
+          <w:bottom w:val="double" w:sz="4" w:space="1" w:color="FFD966" w:themeColor="accent4" w:themeTint="99"/>
+          <w:right w:val="double" w:sz="4" w:space="4" w:color="FFD966" w:themeColor="accent4" w:themeTint="99"/>
+        </w:pBdr>
+        <w:shd w:val="clear" w:color="auto" w:fill="538135" w:themeFill="accent6" w:themeFillShade="BF"/>
+        <w:rPr>
+          <w:sz w:val="32"/>
+          <w:szCs w:val="32"/>
+        </w:rPr>
+      </w:pPr>
+      <w:r>
+        <w:rPr>
+          <w:sz w:val="40"/>
+          <w:szCs w:val="40"/>
+        </w:rPr>
+        <w:t>Interfaces et cycle de vie</w:t>
+      </w:r>
+    </w:p>
+    <w:p/>
+    <w:p>
+      <w:r>
+        <w:rPr>
+          <w:noProof/>
+        </w:rPr>
+        <w:drawing>
+          <wp:inline distT="0" distB="0" distL="0" distR="0" wp14:anchorId="5F2F7DBB" wp14:editId="46764C26">
+            <wp:extent cx="5760720" cy="3240405"/>
+            <wp:effectExtent l="0" t="0" r="0" b="0"/>
+            <wp:docPr id="1" name="Image 1"/>
+            <wp:cNvGraphicFramePr>
+              <a:graphicFrameLocks xmlns:a="http://schemas.openxmlformats.org/drawingml/2006/main" noChangeAspect="1"/>
+            </wp:cNvGraphicFramePr>
+            <a:graphic xmlns:a="http://schemas.openxmlformats.org/drawingml/2006/main">
+              <a:graphicData uri="http://schemas.openxmlformats.org/drawingml/2006/picture">
+                <pic:pic xmlns:pic="http://schemas.openxmlformats.org/drawingml/2006/picture">
+                  <pic:nvPicPr>
+                    <pic:cNvPr id="1" name=""/>
+                    <pic:cNvPicPr/>
+                  </pic:nvPicPr>
+                  <pic:blipFill>
+                    <a:blip r:embed="rId6"/>
+                    <a:stretch>
+                      <a:fillRect/>
+                    </a:stretch>
+                  </pic:blipFill>
+                  <pic:spPr>
+                    <a:xfrm>
+                      <a:off x="0" y="0"/>
+                      <a:ext cx="5760720" cy="3240405"/>
+                    </a:xfrm>
+                    <a:prstGeom prst="rect">
+                      <a:avLst/>
+                    </a:prstGeom>
+                  </pic:spPr>
+                </pic:pic>
+              </a:graphicData>
+            </a:graphic>
+          </wp:inline>
+        </w:drawing>
+      </w:r>
+    </w:p>
+    <w:p/>
+    <w:p>
+      <w:r>
+        <w:rPr>
+          <w:noProof/>
+        </w:rPr>
+        <w:drawing>
+          <wp:inline distT="0" distB="0" distL="0" distR="0" wp14:anchorId="602C8DD4" wp14:editId="41F2550E">
+            <wp:extent cx="3769360" cy="2120265"/>
+            <wp:effectExtent l="0" t="0" r="2540" b="0"/>
+            <wp:docPr id="2" name="Image 2"/>
+            <wp:cNvGraphicFramePr>
+              <a:graphicFrameLocks xmlns:a="http://schemas.openxmlformats.org/drawingml/2006/main" noChangeAspect="1"/>
+            </wp:cNvGraphicFramePr>
+            <a:graphic xmlns:a="http://schemas.openxmlformats.org/drawingml/2006/main">
+              <a:graphicData uri="http://schemas.openxmlformats.org/drawingml/2006/picture">
+                <pic:pic xmlns:pic="http://schemas.openxmlformats.org/drawingml/2006/picture">
+                  <pic:nvPicPr>
+                    <pic:cNvPr id="1" name=""/>
+                    <pic:cNvPicPr/>
+                  </pic:nvPicPr>
+                  <pic:blipFill>
+                    <a:blip r:embed="rId7"/>
+                    <a:stretch>
+                      <a:fillRect/>
+                    </a:stretch>
+                  </pic:blipFill>
+                  <pic:spPr>
+                    <a:xfrm>
+                      <a:off x="0" y="0"/>
+                      <a:ext cx="3776420" cy="2124236"/>
+                    </a:xfrm>
+                    <a:prstGeom prst="rect">
+                      <a:avLst/>
+                    </a:prstGeom>
+                  </pic:spPr>
+                </pic:pic>
+              </a:graphicData>
+            </a:graphic>
+          </wp:inline>
+        </w:drawing>
+      </w:r>
+    </w:p>
+    <w:p/>
+    <w:p>
+      <w:r>
+        <w:rPr>
+          <w:noProof/>
+        </w:rPr>
+        <w:lastRenderedPageBreak/>
+        <w:drawing>
+          <wp:inline distT="0" distB="0" distL="0" distR="0" wp14:anchorId="17C29050" wp14:editId="0C99B008">
+            <wp:extent cx="3611880" cy="1882516"/>
+            <wp:effectExtent l="0" t="0" r="7620" b="3810"/>
+            <wp:docPr id="3" name="Image 3"/>
+            <wp:cNvGraphicFramePr>
+              <a:graphicFrameLocks xmlns:a="http://schemas.openxmlformats.org/drawingml/2006/main" noChangeAspect="1"/>
+            </wp:cNvGraphicFramePr>
+            <a:graphic xmlns:a="http://schemas.openxmlformats.org/drawingml/2006/main">
+              <a:graphicData uri="http://schemas.openxmlformats.org/drawingml/2006/picture">
+                <pic:pic xmlns:pic="http://schemas.openxmlformats.org/drawingml/2006/picture">
+                  <pic:nvPicPr>
+                    <pic:cNvPr id="1" name=""/>
+                    <pic:cNvPicPr/>
+                  </pic:nvPicPr>
+                  <pic:blipFill>
+                    <a:blip r:embed="rId8"/>
+                    <a:stretch>
+                      <a:fillRect/>
+                    </a:stretch>
+                  </pic:blipFill>
+                  <pic:spPr>
+                    <a:xfrm>
+                      <a:off x="0" y="0"/>
+                      <a:ext cx="3624597" cy="1889144"/>
+                    </a:xfrm>
+                    <a:prstGeom prst="rect">
+                      <a:avLst/>
+                    </a:prstGeom>
+                  </pic:spPr>
+                </pic:pic>
+              </a:graphicData>
+            </a:graphic>
+          </wp:inline>
+        </w:drawing>
+      </w:r>
+    </w:p>
     <w:sectPr>
       <w:pgSz w:w="11906" w:h="16838"/>
       <w:pgMar w:top="1417" w:right="1417" w:bottom="1417" w:left="1417" w:header="708" w:footer="708" w:gutter="0"/>

</xml_diff>

<commit_message>
Getter et setter en typescript (get et set) - pour la recherche
</commit_message>
<xml_diff>
--- a/4_gestion_hotel/mes_notes.docx
+++ b/4_gestion_hotel/mes_notes.docx
@@ -4,13 +4,8 @@
   <w:body>
     <w:p/>
     <w:p>
-      <w:proofErr w:type="spellStart"/>
-      <w:r>
-        <w:t>Material-icons</w:t>
-      </w:r>
-      <w:proofErr w:type="spellEnd"/>
-      <w:r>
-        <w:t xml:space="preserve"> de google :</w:t>
+      <w:r>
+        <w:t>Material-icons de google :</w:t>
       </w:r>
     </w:p>
     <w:p>
@@ -77,110 +72,24 @@
     </w:p>
     <w:p/>
     <w:p>
-      <w:proofErr w:type="gramStart"/>
-      <w:r>
-        <w:t xml:space="preserve">{{ </w:t>
-      </w:r>
-      <w:proofErr w:type="spellStart"/>
-      <w:r>
-        <w:t>hotel</w:t>
-      </w:r>
-      <w:proofErr w:type="gramEnd"/>
-      <w:r>
-        <w:t>.price</w:t>
-      </w:r>
-      <w:proofErr w:type="spellEnd"/>
-      <w:r>
-        <w:t xml:space="preserve"> | </w:t>
-      </w:r>
-      <w:proofErr w:type="spellStart"/>
-      <w:r>
-        <w:t>currency</w:t>
-      </w:r>
-      <w:proofErr w:type="spellEnd"/>
-      <w:r>
-        <w:t>}}</w:t>
-      </w:r>
-    </w:p>
-    <w:p>
-      <w:proofErr w:type="gramStart"/>
-      <w:r>
-        <w:t xml:space="preserve">{{ </w:t>
-      </w:r>
-      <w:proofErr w:type="spellStart"/>
-      <w:r>
-        <w:t>hotel</w:t>
-      </w:r>
-      <w:proofErr w:type="gramEnd"/>
-      <w:r>
-        <w:t>.price</w:t>
-      </w:r>
-      <w:proofErr w:type="spellEnd"/>
-      <w:r>
-        <w:t xml:space="preserve">  | </w:t>
-      </w:r>
-      <w:proofErr w:type="spellStart"/>
-      <w:r>
-        <w:t>currency</w:t>
-      </w:r>
-      <w:proofErr w:type="spellEnd"/>
-      <w:r>
-        <w:t xml:space="preserve"> | </w:t>
-      </w:r>
-      <w:proofErr w:type="spellStart"/>
-      <w:r>
-        <w:t>lowercase</w:t>
-      </w:r>
-      <w:proofErr w:type="spellEnd"/>
+      <w:r>
+        <w:t>{{ hotel.price | currency}}</w:t>
+      </w:r>
+    </w:p>
+    <w:p>
+      <w:r>
+        <w:t>{{ hotel.price</w:t>
+      </w:r>
+      <w:r>
+        <w:t xml:space="preserve">  | currency | lowercase</w:t>
+      </w:r>
       <w:r>
         <w:t xml:space="preserve"> }}</w:t>
       </w:r>
     </w:p>
     <w:p>
       <w:r>
-        <w:t>&lt;</w:t>
-      </w:r>
-      <w:proofErr w:type="spellStart"/>
-      <w:proofErr w:type="gramStart"/>
-      <w:r>
-        <w:t>img</w:t>
-      </w:r>
-      <w:proofErr w:type="spellEnd"/>
-      <w:proofErr w:type="gramEnd"/>
-      <w:r>
-        <w:t xml:space="preserve"> [src]= ‘’</w:t>
-      </w:r>
-      <w:proofErr w:type="spellStart"/>
-      <w:r>
-        <w:t>hotel.imageUrl</w:t>
-      </w:r>
-      <w:proofErr w:type="spellEnd"/>
-      <w:r>
-        <w:t>’’ [</w:t>
-      </w:r>
-      <w:proofErr w:type="spellStart"/>
-      <w:r>
-        <w:t>title</w:t>
-      </w:r>
-      <w:proofErr w:type="spellEnd"/>
-      <w:r>
-        <w:t>]=’’</w:t>
-      </w:r>
-      <w:proofErr w:type="spellStart"/>
-      <w:r>
-        <w:t>hotel.hotelName</w:t>
-      </w:r>
-      <w:proofErr w:type="spellEnd"/>
-      <w:r>
-        <w:t xml:space="preserve">’’ | </w:t>
-      </w:r>
-      <w:proofErr w:type="spellStart"/>
-      <w:r>
-        <w:t>uppercase</w:t>
-      </w:r>
-      <w:proofErr w:type="spellEnd"/>
-      <w:r>
-        <w:t xml:space="preserve"> </w:t>
+        <w:t xml:space="preserve">&lt;img [src]= ‘’hotel.imageUrl’’ [title]=’’hotel.hotelName’’ | uppercase </w:t>
       </w:r>
       <w:r>
         <w:t>/</w:t>
@@ -246,13 +155,8 @@
     <w:p/>
     <w:p>
       <w:r>
-        <w:t xml:space="preserve">Avantage : type de </w:t>
-      </w:r>
-      <w:proofErr w:type="spellStart"/>
-      <w:r>
-        <w:t>typescript</w:t>
-      </w:r>
-      <w:proofErr w:type="spellEnd"/>
+        <w:t>Avantage : type de typescript</w:t>
+      </w:r>
     </w:p>
     <w:p/>
     <w:p/>
@@ -373,15 +277,42 @@
     <w:p/>
     <w:p>
       <w:r>
+        <w:br w:type="page"/>
+      </w:r>
+    </w:p>
+    <w:p>
+      <w:pPr>
+        <w:pBdr>
+          <w:top w:val="double" w:sz="4" w:space="1" w:color="FFD966" w:themeColor="accent4" w:themeTint="99"/>
+          <w:left w:val="double" w:sz="4" w:space="4" w:color="FFD966" w:themeColor="accent4" w:themeTint="99"/>
+          <w:bottom w:val="double" w:sz="4" w:space="1" w:color="FFD966" w:themeColor="accent4" w:themeTint="99"/>
+          <w:right w:val="double" w:sz="4" w:space="4" w:color="FFD966" w:themeColor="accent4" w:themeTint="99"/>
+        </w:pBdr>
+        <w:shd w:val="clear" w:color="auto" w:fill="538135" w:themeFill="accent6" w:themeFillShade="BF"/>
+        <w:rPr>
+          <w:sz w:val="32"/>
+          <w:szCs w:val="32"/>
+        </w:rPr>
+      </w:pPr>
+      <w:r>
+        <w:rPr>
+          <w:sz w:val="40"/>
+          <w:szCs w:val="40"/>
+        </w:rPr>
+        <w:lastRenderedPageBreak/>
+        <w:t>Styles – encapsuler les feuilles de style dans les composants</w:t>
+      </w:r>
+    </w:p>
+    <w:p>
+      <w:r>
         <w:rPr>
           <w:noProof/>
         </w:rPr>
-        <w:lastRenderedPageBreak/>
         <w:drawing>
-          <wp:inline distT="0" distB="0" distL="0" distR="0" wp14:anchorId="17C29050" wp14:editId="0C99B008">
-            <wp:extent cx="3611880" cy="1882516"/>
-            <wp:effectExtent l="0" t="0" r="7620" b="3810"/>
-            <wp:docPr id="3" name="Image 3"/>
+          <wp:inline distT="0" distB="0" distL="0" distR="0" wp14:anchorId="13A84F7E" wp14:editId="4A820D6C">
+            <wp:extent cx="5760720" cy="3240405"/>
+            <wp:effectExtent l="0" t="0" r="0" b="0"/>
+            <wp:docPr id="4" name="Image 4"/>
             <wp:cNvGraphicFramePr>
               <a:graphicFrameLocks xmlns:a="http://schemas.openxmlformats.org/drawingml/2006/main" noChangeAspect="1"/>
             </wp:cNvGraphicFramePr>
@@ -401,7 +332,7 @@
                   <pic:spPr>
                     <a:xfrm>
                       <a:off x="0" y="0"/>
-                      <a:ext cx="3624597" cy="1889144"/>
+                      <a:ext cx="5760720" cy="3240405"/>
                     </a:xfrm>
                     <a:prstGeom prst="rect">
                       <a:avLst/>
@@ -414,6 +345,260 @@
         </w:drawing>
       </w:r>
     </w:p>
+    <w:p>
+      <w:r>
+        <w:t>Deux  possibilités:</w:t>
+      </w:r>
+    </w:p>
+    <w:p>
+      <w:r>
+        <w:rPr>
+          <w:noProof/>
+        </w:rPr>
+        <w:drawing>
+          <wp:inline distT="0" distB="0" distL="0" distR="0" wp14:anchorId="706B15D6" wp14:editId="751E1D3D">
+            <wp:extent cx="5760720" cy="3240405"/>
+            <wp:effectExtent l="0" t="0" r="0" b="0"/>
+            <wp:docPr id="5" name="Image 5"/>
+            <wp:cNvGraphicFramePr>
+              <a:graphicFrameLocks xmlns:a="http://schemas.openxmlformats.org/drawingml/2006/main" noChangeAspect="1"/>
+            </wp:cNvGraphicFramePr>
+            <a:graphic xmlns:a="http://schemas.openxmlformats.org/drawingml/2006/main">
+              <a:graphicData uri="http://schemas.openxmlformats.org/drawingml/2006/picture">
+                <pic:pic xmlns:pic="http://schemas.openxmlformats.org/drawingml/2006/picture">
+                  <pic:nvPicPr>
+                    <pic:cNvPr id="1" name=""/>
+                    <pic:cNvPicPr/>
+                  </pic:nvPicPr>
+                  <pic:blipFill>
+                    <a:blip r:embed="rId9"/>
+                    <a:stretch>
+                      <a:fillRect/>
+                    </a:stretch>
+                  </pic:blipFill>
+                  <pic:spPr>
+                    <a:xfrm>
+                      <a:off x="0" y="0"/>
+                      <a:ext cx="5760720" cy="3240405"/>
+                    </a:xfrm>
+                    <a:prstGeom prst="rect">
+                      <a:avLst/>
+                    </a:prstGeom>
+                  </pic:spPr>
+                </pic:pic>
+              </a:graphicData>
+            </a:graphic>
+          </wp:inline>
+        </w:drawing>
+      </w:r>
+    </w:p>
+    <w:p/>
+    <w:p>
+      <w:pPr>
+        <w:pBdr>
+          <w:top w:val="double" w:sz="4" w:space="1" w:color="FFD966" w:themeColor="accent4" w:themeTint="99"/>
+          <w:left w:val="double" w:sz="4" w:space="4" w:color="FFD966" w:themeColor="accent4" w:themeTint="99"/>
+          <w:bottom w:val="double" w:sz="4" w:space="1" w:color="FFD966" w:themeColor="accent4" w:themeTint="99"/>
+          <w:right w:val="double" w:sz="4" w:space="4" w:color="FFD966" w:themeColor="accent4" w:themeTint="99"/>
+        </w:pBdr>
+        <w:shd w:val="clear" w:color="auto" w:fill="538135" w:themeFill="accent6" w:themeFillShade="BF"/>
+        <w:rPr>
+          <w:sz w:val="32"/>
+          <w:szCs w:val="32"/>
+        </w:rPr>
+      </w:pPr>
+      <w:r>
+        <w:br w:type="page"/>
+      </w:r>
+      <w:r>
+        <w:rPr>
+          <w:sz w:val="40"/>
+          <w:szCs w:val="40"/>
+        </w:rPr>
+        <w:lastRenderedPageBreak/>
+        <w:t>Getter et setter en typescript (get et set)</w:t>
+      </w:r>
+    </w:p>
+    <w:p>
+      <w:r>
+        <w:rPr>
+          <w:noProof/>
+        </w:rPr>
+        <w:drawing>
+          <wp:inline distT="0" distB="0" distL="0" distR="0" wp14:anchorId="73C0C83F" wp14:editId="3C95CD14">
+            <wp:extent cx="5760720" cy="3240405"/>
+            <wp:effectExtent l="0" t="0" r="0" b="0"/>
+            <wp:docPr id="6" name="Image 6"/>
+            <wp:cNvGraphicFramePr>
+              <a:graphicFrameLocks xmlns:a="http://schemas.openxmlformats.org/drawingml/2006/main" noChangeAspect="1"/>
+            </wp:cNvGraphicFramePr>
+            <a:graphic xmlns:a="http://schemas.openxmlformats.org/drawingml/2006/main">
+              <a:graphicData uri="http://schemas.openxmlformats.org/drawingml/2006/picture">
+                <pic:pic xmlns:pic="http://schemas.openxmlformats.org/drawingml/2006/picture">
+                  <pic:nvPicPr>
+                    <pic:cNvPr id="1" name=""/>
+                    <pic:cNvPicPr/>
+                  </pic:nvPicPr>
+                  <pic:blipFill>
+                    <a:blip r:embed="rId10"/>
+                    <a:stretch>
+                      <a:fillRect/>
+                    </a:stretch>
+                  </pic:blipFill>
+                  <pic:spPr>
+                    <a:xfrm>
+                      <a:off x="0" y="0"/>
+                      <a:ext cx="5760720" cy="3240405"/>
+                    </a:xfrm>
+                    <a:prstGeom prst="rect">
+                      <a:avLst/>
+                    </a:prstGeom>
+                  </pic:spPr>
+                </pic:pic>
+              </a:graphicData>
+            </a:graphic>
+          </wp:inline>
+        </w:drawing>
+      </w:r>
+    </w:p>
+    <w:p/>
+    <w:p>
+      <w:r>
+        <w:rPr>
+          <w:noProof/>
+        </w:rPr>
+        <w:drawing>
+          <wp:inline distT="0" distB="0" distL="0" distR="0" wp14:anchorId="288A426D" wp14:editId="3E425F1A">
+            <wp:extent cx="5760720" cy="3240405"/>
+            <wp:effectExtent l="0" t="0" r="0" b="0"/>
+            <wp:docPr id="7" name="Image 7"/>
+            <wp:cNvGraphicFramePr>
+              <a:graphicFrameLocks xmlns:a="http://schemas.openxmlformats.org/drawingml/2006/main" noChangeAspect="1"/>
+            </wp:cNvGraphicFramePr>
+            <a:graphic xmlns:a="http://schemas.openxmlformats.org/drawingml/2006/main">
+              <a:graphicData uri="http://schemas.openxmlformats.org/drawingml/2006/picture">
+                <pic:pic xmlns:pic="http://schemas.openxmlformats.org/drawingml/2006/picture">
+                  <pic:nvPicPr>
+                    <pic:cNvPr id="1" name=""/>
+                    <pic:cNvPicPr/>
+                  </pic:nvPicPr>
+                  <pic:blipFill>
+                    <a:blip r:embed="rId11"/>
+                    <a:stretch>
+                      <a:fillRect/>
+                    </a:stretch>
+                  </pic:blipFill>
+                  <pic:spPr>
+                    <a:xfrm>
+                      <a:off x="0" y="0"/>
+                      <a:ext cx="5760720" cy="3240405"/>
+                    </a:xfrm>
+                    <a:prstGeom prst="rect">
+                      <a:avLst/>
+                    </a:prstGeom>
+                  </pic:spPr>
+                </pic:pic>
+              </a:graphicData>
+            </a:graphic>
+          </wp:inline>
+        </w:drawing>
+      </w:r>
+    </w:p>
+    <w:p/>
+    <w:p/>
+    <w:p>
+      <w:r>
+        <w:rPr>
+          <w:noProof/>
+        </w:rPr>
+        <w:lastRenderedPageBreak/>
+        <w:drawing>
+          <wp:inline distT="0" distB="0" distL="0" distR="0" wp14:anchorId="77566AA0" wp14:editId="10ACFDAE">
+            <wp:extent cx="5760720" cy="3240405"/>
+            <wp:effectExtent l="0" t="0" r="0" b="0"/>
+            <wp:docPr id="8" name="Image 8"/>
+            <wp:cNvGraphicFramePr>
+              <a:graphicFrameLocks xmlns:a="http://schemas.openxmlformats.org/drawingml/2006/main" noChangeAspect="1"/>
+            </wp:cNvGraphicFramePr>
+            <a:graphic xmlns:a="http://schemas.openxmlformats.org/drawingml/2006/main">
+              <a:graphicData uri="http://schemas.openxmlformats.org/drawingml/2006/picture">
+                <pic:pic xmlns:pic="http://schemas.openxmlformats.org/drawingml/2006/picture">
+                  <pic:nvPicPr>
+                    <pic:cNvPr id="1" name=""/>
+                    <pic:cNvPicPr/>
+                  </pic:nvPicPr>
+                  <pic:blipFill>
+                    <a:blip r:embed="rId12"/>
+                    <a:stretch>
+                      <a:fillRect/>
+                    </a:stretch>
+                  </pic:blipFill>
+                  <pic:spPr>
+                    <a:xfrm>
+                      <a:off x="0" y="0"/>
+                      <a:ext cx="5760720" cy="3240405"/>
+                    </a:xfrm>
+                    <a:prstGeom prst="rect">
+                      <a:avLst/>
+                    </a:prstGeom>
+                  </pic:spPr>
+                </pic:pic>
+              </a:graphicData>
+            </a:graphic>
+          </wp:inline>
+        </w:drawing>
+      </w:r>
+    </w:p>
+    <w:p/>
+    <w:p>
+      <w:r>
+        <w:rPr>
+          <w:noProof/>
+        </w:rPr>
+        <w:drawing>
+          <wp:inline distT="0" distB="0" distL="0" distR="0" wp14:anchorId="6ADF6F5D" wp14:editId="666CEBBB">
+            <wp:extent cx="5760720" cy="3240405"/>
+            <wp:effectExtent l="0" t="0" r="0" b="0"/>
+            <wp:docPr id="9" name="Image 9"/>
+            <wp:cNvGraphicFramePr>
+              <a:graphicFrameLocks xmlns:a="http://schemas.openxmlformats.org/drawingml/2006/main" noChangeAspect="1"/>
+            </wp:cNvGraphicFramePr>
+            <a:graphic xmlns:a="http://schemas.openxmlformats.org/drawingml/2006/main">
+              <a:graphicData uri="http://schemas.openxmlformats.org/drawingml/2006/picture">
+                <pic:pic xmlns:pic="http://schemas.openxmlformats.org/drawingml/2006/picture">
+                  <pic:nvPicPr>
+                    <pic:cNvPr id="1" name=""/>
+                    <pic:cNvPicPr/>
+                  </pic:nvPicPr>
+                  <pic:blipFill>
+                    <a:blip r:embed="rId13"/>
+                    <a:stretch>
+                      <a:fillRect/>
+                    </a:stretch>
+                  </pic:blipFill>
+                  <pic:spPr>
+                    <a:xfrm>
+                      <a:off x="0" y="0"/>
+                      <a:ext cx="5760720" cy="3240405"/>
+                    </a:xfrm>
+                    <a:prstGeom prst="rect">
+                      <a:avLst/>
+                    </a:prstGeom>
+                  </pic:spPr>
+                </pic:pic>
+              </a:graphicData>
+            </a:graphic>
+          </wp:inline>
+        </w:drawing>
+      </w:r>
+    </w:p>
+    <w:p/>
+    <w:p/>
+    <w:p/>
+    <w:p/>
+    <w:p/>
+    <w:p/>
+    <w:p/>
     <w:sectPr>
       <w:pgSz w:w="11906" w:h="16838"/>
       <w:pgMar w:top="1417" w:right="1417" w:bottom="1417" w:left="1417" w:header="708" w:footer="708" w:gutter="0"/>

</xml_diff>

<commit_message>
construire une pipe personalisée
</commit_message>
<xml_diff>
--- a/4_gestion_hotel/mes_notes.docx
+++ b/4_gestion_hotel/mes_notes.docx
@@ -4,8 +4,13 @@
   <w:body>
     <w:p/>
     <w:p>
-      <w:r>
-        <w:t>Material-icons de google :</w:t>
+      <w:proofErr w:type="spellStart"/>
+      <w:r>
+        <w:t>Material-icons</w:t>
+      </w:r>
+      <w:proofErr w:type="spellEnd"/>
+      <w:r>
+        <w:t xml:space="preserve"> de google :</w:t>
       </w:r>
     </w:p>
     <w:p>
@@ -72,24 +77,110 @@
     </w:p>
     <w:p/>
     <w:p>
-      <w:r>
-        <w:t>{{ hotel.price | currency}}</w:t>
-      </w:r>
-    </w:p>
-    <w:p>
-      <w:r>
-        <w:t>{{ hotel.price</w:t>
-      </w:r>
-      <w:r>
-        <w:t xml:space="preserve">  | currency | lowercase</w:t>
-      </w:r>
+      <w:proofErr w:type="gramStart"/>
+      <w:r>
+        <w:t xml:space="preserve">{{ </w:t>
+      </w:r>
+      <w:proofErr w:type="spellStart"/>
+      <w:r>
+        <w:t>hotel</w:t>
+      </w:r>
+      <w:proofErr w:type="gramEnd"/>
+      <w:r>
+        <w:t>.price</w:t>
+      </w:r>
+      <w:proofErr w:type="spellEnd"/>
+      <w:r>
+        <w:t xml:space="preserve"> | </w:t>
+      </w:r>
+      <w:proofErr w:type="spellStart"/>
+      <w:r>
+        <w:t>currency</w:t>
+      </w:r>
+      <w:proofErr w:type="spellEnd"/>
+      <w:r>
+        <w:t>}}</w:t>
+      </w:r>
+    </w:p>
+    <w:p>
+      <w:proofErr w:type="gramStart"/>
+      <w:r>
+        <w:t xml:space="preserve">{{ </w:t>
+      </w:r>
+      <w:proofErr w:type="spellStart"/>
+      <w:r>
+        <w:t>hotel</w:t>
+      </w:r>
+      <w:proofErr w:type="gramEnd"/>
+      <w:r>
+        <w:t>.price</w:t>
+      </w:r>
+      <w:proofErr w:type="spellEnd"/>
+      <w:r>
+        <w:t xml:space="preserve">  | </w:t>
+      </w:r>
+      <w:proofErr w:type="spellStart"/>
+      <w:r>
+        <w:t>currency</w:t>
+      </w:r>
+      <w:proofErr w:type="spellEnd"/>
+      <w:r>
+        <w:t xml:space="preserve"> | </w:t>
+      </w:r>
+      <w:proofErr w:type="spellStart"/>
+      <w:r>
+        <w:t>lowercase</w:t>
+      </w:r>
+      <w:proofErr w:type="spellEnd"/>
       <w:r>
         <w:t xml:space="preserve"> }}</w:t>
       </w:r>
     </w:p>
     <w:p>
       <w:r>
-        <w:t xml:space="preserve">&lt;img [src]= ‘’hotel.imageUrl’’ [title]=’’hotel.hotelName’’ | uppercase </w:t>
+        <w:t>&lt;</w:t>
+      </w:r>
+      <w:proofErr w:type="spellStart"/>
+      <w:proofErr w:type="gramStart"/>
+      <w:r>
+        <w:t>img</w:t>
+      </w:r>
+      <w:proofErr w:type="spellEnd"/>
+      <w:proofErr w:type="gramEnd"/>
+      <w:r>
+        <w:t xml:space="preserve"> [src]= ‘’</w:t>
+      </w:r>
+      <w:proofErr w:type="spellStart"/>
+      <w:r>
+        <w:t>hotel.imageUrl</w:t>
+      </w:r>
+      <w:proofErr w:type="spellEnd"/>
+      <w:r>
+        <w:t>’’ [</w:t>
+      </w:r>
+      <w:proofErr w:type="spellStart"/>
+      <w:r>
+        <w:t>title</w:t>
+      </w:r>
+      <w:proofErr w:type="spellEnd"/>
+      <w:r>
+        <w:t>]=’’</w:t>
+      </w:r>
+      <w:proofErr w:type="spellStart"/>
+      <w:r>
+        <w:t>hotel.hotelName</w:t>
+      </w:r>
+      <w:proofErr w:type="spellEnd"/>
+      <w:r>
+        <w:t xml:space="preserve">’’ | </w:t>
+      </w:r>
+      <w:proofErr w:type="spellStart"/>
+      <w:r>
+        <w:t>uppercase</w:t>
+      </w:r>
+      <w:proofErr w:type="spellEnd"/>
+      <w:r>
+        <w:t xml:space="preserve"> </w:t>
       </w:r>
       <w:r>
         <w:t>/</w:t>
@@ -155,8 +246,13 @@
     <w:p/>
     <w:p>
       <w:r>
-        <w:t>Avantage : type de typescript</w:t>
-      </w:r>
+        <w:t xml:space="preserve">Avantage : type de </w:t>
+      </w:r>
+      <w:proofErr w:type="spellStart"/>
+      <w:r>
+        <w:t>typescript</w:t>
+      </w:r>
+      <w:proofErr w:type="spellEnd"/>
     </w:p>
     <w:p/>
     <w:p/>
@@ -346,8 +442,13 @@
       </w:r>
     </w:p>
     <w:p>
-      <w:r>
-        <w:t>Deux  possibilités:</w:t>
+      <w:proofErr w:type="gramStart"/>
+      <w:r>
+        <w:t>Deux  possibilités</w:t>
+      </w:r>
+      <w:proofErr w:type="gramEnd"/>
+      <w:r>
+        <w:t>:</w:t>
       </w:r>
     </w:p>
     <w:p>
@@ -393,6 +494,10 @@
       </w:r>
     </w:p>
     <w:p/>
+    <w:p/>
+    <w:p/>
+    <w:p/>
+    <w:p/>
     <w:p>
       <w:pPr>
         <w:pBdr>
@@ -416,7 +521,39 @@
           <w:szCs w:val="40"/>
         </w:rPr>
         <w:lastRenderedPageBreak/>
-        <w:t>Getter et setter en typescript (get et set)</w:t>
+        <w:t xml:space="preserve">Getter et setter en </w:t>
+      </w:r>
+      <w:proofErr w:type="spellStart"/>
+      <w:r>
+        <w:rPr>
+          <w:sz w:val="40"/>
+          <w:szCs w:val="40"/>
+        </w:rPr>
+        <w:t>typescript</w:t>
+      </w:r>
+      <w:proofErr w:type="spellEnd"/>
+      <w:r>
+        <w:rPr>
+          <w:sz w:val="40"/>
+          <w:szCs w:val="40"/>
+        </w:rPr>
+        <w:t xml:space="preserve"> (</w:t>
+      </w:r>
+      <w:proofErr w:type="spellStart"/>
+      <w:r>
+        <w:rPr>
+          <w:sz w:val="40"/>
+          <w:szCs w:val="40"/>
+        </w:rPr>
+        <w:t>get</w:t>
+      </w:r>
+      <w:proofErr w:type="spellEnd"/>
+      <w:r>
+        <w:rPr>
+          <w:sz w:val="40"/>
+          <w:szCs w:val="40"/>
+        </w:rPr>
+        <w:t xml:space="preserve"> et set)</w:t>
       </w:r>
     </w:p>
     <w:p>
@@ -595,6 +732,106 @@
     <w:p/>
     <w:p/>
     <w:p/>
+    <w:p/>
+    <w:p/>
+    <w:p/>
+    <w:p>
+      <w:pPr>
+        <w:pBdr>
+          <w:top w:val="double" w:sz="4" w:space="1" w:color="FFD966" w:themeColor="accent4" w:themeTint="99"/>
+          <w:left w:val="double" w:sz="4" w:space="4" w:color="FFD966" w:themeColor="accent4" w:themeTint="99"/>
+          <w:bottom w:val="double" w:sz="4" w:space="1" w:color="FFD966" w:themeColor="accent4" w:themeTint="99"/>
+          <w:right w:val="double" w:sz="4" w:space="4" w:color="FFD966" w:themeColor="accent4" w:themeTint="99"/>
+        </w:pBdr>
+        <w:shd w:val="clear" w:color="auto" w:fill="538135" w:themeFill="accent6" w:themeFillShade="BF"/>
+        <w:rPr>
+          <w:sz w:val="40"/>
+          <w:szCs w:val="40"/>
+        </w:rPr>
+      </w:pPr>
+      <w:r>
+        <w:rPr>
+          <w:sz w:val="40"/>
+          <w:szCs w:val="40"/>
+        </w:rPr>
+        <w:lastRenderedPageBreak/>
+        <w:t xml:space="preserve">Getter et setter en </w:t>
+      </w:r>
+      <w:proofErr w:type="spellStart"/>
+      <w:r>
+        <w:rPr>
+          <w:sz w:val="40"/>
+          <w:szCs w:val="40"/>
+        </w:rPr>
+        <w:t>typescript</w:t>
+      </w:r>
+      <w:proofErr w:type="spellEnd"/>
+      <w:r>
+        <w:rPr>
+          <w:sz w:val="40"/>
+          <w:szCs w:val="40"/>
+        </w:rPr>
+        <w:t xml:space="preserve"> (</w:t>
+      </w:r>
+      <w:proofErr w:type="spellStart"/>
+      <w:r>
+        <w:rPr>
+          <w:sz w:val="40"/>
+          <w:szCs w:val="40"/>
+        </w:rPr>
+        <w:t>get</w:t>
+      </w:r>
+      <w:proofErr w:type="spellEnd"/>
+      <w:r>
+        <w:rPr>
+          <w:sz w:val="40"/>
+          <w:szCs w:val="40"/>
+        </w:rPr>
+        <w:t xml:space="preserve"> et set)</w:t>
+      </w:r>
+    </w:p>
+    <w:p>
+      <w:r>
+        <w:rPr>
+          <w:noProof/>
+        </w:rPr>
+        <w:drawing>
+          <wp:inline distT="0" distB="0" distL="0" distR="0" wp14:anchorId="35C59EA7" wp14:editId="0746B80D">
+            <wp:extent cx="5760720" cy="3240405"/>
+            <wp:effectExtent l="0" t="0" r="0" b="0"/>
+            <wp:docPr id="10" name="Image 10"/>
+            <wp:cNvGraphicFramePr>
+              <a:graphicFrameLocks xmlns:a="http://schemas.openxmlformats.org/drawingml/2006/main" noChangeAspect="1"/>
+            </wp:cNvGraphicFramePr>
+            <a:graphic xmlns:a="http://schemas.openxmlformats.org/drawingml/2006/main">
+              <a:graphicData uri="http://schemas.openxmlformats.org/drawingml/2006/picture">
+                <pic:pic xmlns:pic="http://schemas.openxmlformats.org/drawingml/2006/picture">
+                  <pic:nvPicPr>
+                    <pic:cNvPr id="1" name=""/>
+                    <pic:cNvPicPr/>
+                  </pic:nvPicPr>
+                  <pic:blipFill>
+                    <a:blip r:embed="rId14"/>
+                    <a:stretch>
+                      <a:fillRect/>
+                    </a:stretch>
+                  </pic:blipFill>
+                  <pic:spPr>
+                    <a:xfrm>
+                      <a:off x="0" y="0"/>
+                      <a:ext cx="5760720" cy="3240405"/>
+                    </a:xfrm>
+                    <a:prstGeom prst="rect">
+                      <a:avLst/>
+                    </a:prstGeom>
+                  </pic:spPr>
+                </pic:pic>
+              </a:graphicData>
+            </a:graphic>
+          </wp:inline>
+        </w:drawing>
+      </w:r>
+    </w:p>
     <w:p/>
     <w:p/>
     <w:p/>

</xml_diff>

<commit_message>
construire et utiliser des composants enfants - start-ratio component
</commit_message>
<xml_diff>
--- a/4_gestion_hotel/mes_notes.docx
+++ b/4_gestion_hotel/mes_notes.docx
@@ -4,13 +4,8 @@
   <w:body>
     <w:p/>
     <w:p>
-      <w:proofErr w:type="spellStart"/>
-      <w:r>
-        <w:t>Material-icons</w:t>
-      </w:r>
-      <w:proofErr w:type="spellEnd"/>
-      <w:r>
-        <w:t xml:space="preserve"> de google :</w:t>
+      <w:r>
+        <w:t>Material-icons de google :</w:t>
       </w:r>
     </w:p>
     <w:p>
@@ -77,110 +72,24 @@
     </w:p>
     <w:p/>
     <w:p>
-      <w:proofErr w:type="gramStart"/>
-      <w:r>
-        <w:t xml:space="preserve">{{ </w:t>
-      </w:r>
-      <w:proofErr w:type="spellStart"/>
-      <w:r>
-        <w:t>hotel</w:t>
-      </w:r>
-      <w:proofErr w:type="gramEnd"/>
-      <w:r>
-        <w:t>.price</w:t>
-      </w:r>
-      <w:proofErr w:type="spellEnd"/>
-      <w:r>
-        <w:t xml:space="preserve"> | </w:t>
-      </w:r>
-      <w:proofErr w:type="spellStart"/>
-      <w:r>
-        <w:t>currency</w:t>
-      </w:r>
-      <w:proofErr w:type="spellEnd"/>
-      <w:r>
-        <w:t>}}</w:t>
-      </w:r>
-    </w:p>
-    <w:p>
-      <w:proofErr w:type="gramStart"/>
-      <w:r>
-        <w:t xml:space="preserve">{{ </w:t>
-      </w:r>
-      <w:proofErr w:type="spellStart"/>
-      <w:r>
-        <w:t>hotel</w:t>
-      </w:r>
-      <w:proofErr w:type="gramEnd"/>
-      <w:r>
-        <w:t>.price</w:t>
-      </w:r>
-      <w:proofErr w:type="spellEnd"/>
-      <w:r>
-        <w:t xml:space="preserve">  | </w:t>
-      </w:r>
-      <w:proofErr w:type="spellStart"/>
-      <w:r>
-        <w:t>currency</w:t>
-      </w:r>
-      <w:proofErr w:type="spellEnd"/>
-      <w:r>
-        <w:t xml:space="preserve"> | </w:t>
-      </w:r>
-      <w:proofErr w:type="spellStart"/>
-      <w:r>
-        <w:t>lowercase</w:t>
-      </w:r>
-      <w:proofErr w:type="spellEnd"/>
+      <w:r>
+        <w:t>{{ hotel.price | currency}}</w:t>
+      </w:r>
+    </w:p>
+    <w:p>
+      <w:r>
+        <w:t>{{ hotel.price</w:t>
+      </w:r>
+      <w:r>
+        <w:t xml:space="preserve">  | currency | lowercase</w:t>
+      </w:r>
       <w:r>
         <w:t xml:space="preserve"> }}</w:t>
       </w:r>
     </w:p>
     <w:p>
       <w:r>
-        <w:t>&lt;</w:t>
-      </w:r>
-      <w:proofErr w:type="spellStart"/>
-      <w:proofErr w:type="gramStart"/>
-      <w:r>
-        <w:t>img</w:t>
-      </w:r>
-      <w:proofErr w:type="spellEnd"/>
-      <w:proofErr w:type="gramEnd"/>
-      <w:r>
-        <w:t xml:space="preserve"> [src]= ‘’</w:t>
-      </w:r>
-      <w:proofErr w:type="spellStart"/>
-      <w:r>
-        <w:t>hotel.imageUrl</w:t>
-      </w:r>
-      <w:proofErr w:type="spellEnd"/>
-      <w:r>
-        <w:t>’’ [</w:t>
-      </w:r>
-      <w:proofErr w:type="spellStart"/>
-      <w:r>
-        <w:t>title</w:t>
-      </w:r>
-      <w:proofErr w:type="spellEnd"/>
-      <w:r>
-        <w:t>]=’’</w:t>
-      </w:r>
-      <w:proofErr w:type="spellStart"/>
-      <w:r>
-        <w:t>hotel.hotelName</w:t>
-      </w:r>
-      <w:proofErr w:type="spellEnd"/>
-      <w:r>
-        <w:t xml:space="preserve">’’ | </w:t>
-      </w:r>
-      <w:proofErr w:type="spellStart"/>
-      <w:r>
-        <w:t>uppercase</w:t>
-      </w:r>
-      <w:proofErr w:type="spellEnd"/>
-      <w:r>
-        <w:t xml:space="preserve"> </w:t>
+        <w:t xml:space="preserve">&lt;img [src]= ‘’hotel.imageUrl’’ [title]=’’hotel.hotelName’’ | uppercase </w:t>
       </w:r>
       <w:r>
         <w:t>/</w:t>
@@ -246,13 +155,8 @@
     <w:p/>
     <w:p>
       <w:r>
-        <w:t xml:space="preserve">Avantage : type de </w:t>
-      </w:r>
-      <w:proofErr w:type="spellStart"/>
-      <w:r>
-        <w:t>typescript</w:t>
-      </w:r>
-      <w:proofErr w:type="spellEnd"/>
+        <w:t>Avantage : type de typescript</w:t>
+      </w:r>
     </w:p>
     <w:p/>
     <w:p/>
@@ -442,13 +346,8 @@
       </w:r>
     </w:p>
     <w:p>
-      <w:proofErr w:type="gramStart"/>
-      <w:r>
-        <w:t>Deux  possibilités</w:t>
-      </w:r>
-      <w:proofErr w:type="gramEnd"/>
-      <w:r>
-        <w:t>:</w:t>
+      <w:r>
+        <w:t>Deux  possibilités:</w:t>
       </w:r>
     </w:p>
     <w:p>
@@ -521,39 +420,7 @@
           <w:szCs w:val="40"/>
         </w:rPr>
         <w:lastRenderedPageBreak/>
-        <w:t xml:space="preserve">Getter et setter en </w:t>
-      </w:r>
-      <w:proofErr w:type="spellStart"/>
-      <w:r>
-        <w:rPr>
-          <w:sz w:val="40"/>
-          <w:szCs w:val="40"/>
-        </w:rPr>
-        <w:t>typescript</w:t>
-      </w:r>
-      <w:proofErr w:type="spellEnd"/>
-      <w:r>
-        <w:rPr>
-          <w:sz w:val="40"/>
-          <w:szCs w:val="40"/>
-        </w:rPr>
-        <w:t xml:space="preserve"> (</w:t>
-      </w:r>
-      <w:proofErr w:type="spellStart"/>
-      <w:r>
-        <w:rPr>
-          <w:sz w:val="40"/>
-          <w:szCs w:val="40"/>
-        </w:rPr>
-        <w:t>get</w:t>
-      </w:r>
-      <w:proofErr w:type="spellEnd"/>
-      <w:r>
-        <w:rPr>
-          <w:sz w:val="40"/>
-          <w:szCs w:val="40"/>
-        </w:rPr>
-        <w:t xml:space="preserve"> et set)</w:t>
+        <w:t>Getter et setter en typescript (get et set)</w:t>
       </w:r>
     </w:p>
     <w:p>
@@ -755,39 +622,7 @@
           <w:szCs w:val="40"/>
         </w:rPr>
         <w:lastRenderedPageBreak/>
-        <w:t xml:space="preserve">Getter et setter en </w:t>
-      </w:r>
-      <w:proofErr w:type="spellStart"/>
-      <w:r>
-        <w:rPr>
-          <w:sz w:val="40"/>
-          <w:szCs w:val="40"/>
-        </w:rPr>
-        <w:t>typescript</w:t>
-      </w:r>
-      <w:proofErr w:type="spellEnd"/>
-      <w:r>
-        <w:rPr>
-          <w:sz w:val="40"/>
-          <w:szCs w:val="40"/>
-        </w:rPr>
-        <w:t xml:space="preserve"> (</w:t>
-      </w:r>
-      <w:proofErr w:type="spellStart"/>
-      <w:r>
-        <w:rPr>
-          <w:sz w:val="40"/>
-          <w:szCs w:val="40"/>
-        </w:rPr>
-        <w:t>get</w:t>
-      </w:r>
-      <w:proofErr w:type="spellEnd"/>
-      <w:r>
-        <w:rPr>
-          <w:sz w:val="40"/>
-          <w:szCs w:val="40"/>
-        </w:rPr>
-        <w:t xml:space="preserve"> et set)</w:t>
+        <w:t>Getter et setter en typescript (get et set)</w:t>
       </w:r>
     </w:p>
     <w:p>
@@ -897,22 +732,13 @@
           <w:szCs w:val="40"/>
         </w:rPr>
       </w:pPr>
-      <w:proofErr w:type="spellStart"/>
       <w:r>
         <w:rPr>
           <w:sz w:val="40"/>
           <w:szCs w:val="40"/>
         </w:rPr>
         <w:lastRenderedPageBreak/>
-        <w:t>Npm</w:t>
-      </w:r>
-      <w:proofErr w:type="spellEnd"/>
-      <w:r>
-        <w:rPr>
-          <w:sz w:val="40"/>
-          <w:szCs w:val="40"/>
-        </w:rPr>
-        <w:t xml:space="preserve"> pour installer des pipes externes</w:t>
+        <w:t>Npm pour installer des pipes externes</w:t>
       </w:r>
     </w:p>
     <w:p>
@@ -927,6 +753,120 @@
     </w:p>
     <w:p/>
     <w:p/>
+    <w:p>
+      <w:pPr>
+        <w:pBdr>
+          <w:top w:val="double" w:sz="4" w:space="1" w:color="FFD966" w:themeColor="accent4" w:themeTint="99"/>
+          <w:left w:val="double" w:sz="4" w:space="4" w:color="FFD966" w:themeColor="accent4" w:themeTint="99"/>
+          <w:bottom w:val="double" w:sz="4" w:space="1" w:color="FFD966" w:themeColor="accent4" w:themeTint="99"/>
+          <w:right w:val="double" w:sz="4" w:space="4" w:color="FFD966" w:themeColor="accent4" w:themeTint="99"/>
+        </w:pBdr>
+        <w:shd w:val="clear" w:color="auto" w:fill="538135" w:themeFill="accent6" w:themeFillShade="BF"/>
+        <w:rPr>
+          <w:sz w:val="40"/>
+          <w:szCs w:val="40"/>
+        </w:rPr>
+      </w:pPr>
+      <w:r>
+        <w:rPr>
+          <w:sz w:val="40"/>
+          <w:szCs w:val="40"/>
+        </w:rPr>
+        <w:t>C</w:t>
+      </w:r>
+      <w:r>
+        <w:rPr>
+          <w:sz w:val="40"/>
+          <w:szCs w:val="40"/>
+        </w:rPr>
+        <w:t>onstruire et utiliser des composants enfants</w:t>
+      </w:r>
+    </w:p>
+    <w:p>
+      <w:r>
+        <w:rPr>
+          <w:noProof/>
+        </w:rPr>
+        <w:drawing>
+          <wp:inline distT="0" distB="0" distL="0" distR="0" wp14:anchorId="2AD014BC" wp14:editId="181D45B2">
+            <wp:extent cx="3215640" cy="1808798"/>
+            <wp:effectExtent l="0" t="0" r="3810" b="1270"/>
+            <wp:docPr id="12" name="Image 12"/>
+            <wp:cNvGraphicFramePr>
+              <a:graphicFrameLocks xmlns:a="http://schemas.openxmlformats.org/drawingml/2006/main" noChangeAspect="1"/>
+            </wp:cNvGraphicFramePr>
+            <a:graphic xmlns:a="http://schemas.openxmlformats.org/drawingml/2006/main">
+              <a:graphicData uri="http://schemas.openxmlformats.org/drawingml/2006/picture">
+                <pic:pic xmlns:pic="http://schemas.openxmlformats.org/drawingml/2006/picture">
+                  <pic:nvPicPr>
+                    <pic:cNvPr id="1" name=""/>
+                    <pic:cNvPicPr/>
+                  </pic:nvPicPr>
+                  <pic:blipFill>
+                    <a:blip r:embed="rId17"/>
+                    <a:stretch>
+                      <a:fillRect/>
+                    </a:stretch>
+                  </pic:blipFill>
+                  <pic:spPr>
+                    <a:xfrm>
+                      <a:off x="0" y="0"/>
+                      <a:ext cx="3222340" cy="1812567"/>
+                    </a:xfrm>
+                    <a:prstGeom prst="rect">
+                      <a:avLst/>
+                    </a:prstGeom>
+                  </pic:spPr>
+                </pic:pic>
+              </a:graphicData>
+            </a:graphic>
+          </wp:inline>
+        </w:drawing>
+      </w:r>
+    </w:p>
+    <w:p/>
+    <w:p>
+      <w:r>
+        <w:rPr>
+          <w:noProof/>
+        </w:rPr>
+        <w:drawing>
+          <wp:inline distT="0" distB="0" distL="0" distR="0" wp14:anchorId="1988AED4" wp14:editId="1C18C71B">
+            <wp:extent cx="5760720" cy="3240405"/>
+            <wp:effectExtent l="0" t="0" r="0" b="0"/>
+            <wp:docPr id="13" name="Image 13"/>
+            <wp:cNvGraphicFramePr>
+              <a:graphicFrameLocks xmlns:a="http://schemas.openxmlformats.org/drawingml/2006/main" noChangeAspect="1"/>
+            </wp:cNvGraphicFramePr>
+            <a:graphic xmlns:a="http://schemas.openxmlformats.org/drawingml/2006/main">
+              <a:graphicData uri="http://schemas.openxmlformats.org/drawingml/2006/picture">
+                <pic:pic xmlns:pic="http://schemas.openxmlformats.org/drawingml/2006/picture">
+                  <pic:nvPicPr>
+                    <pic:cNvPr id="1" name=""/>
+                    <pic:cNvPicPr/>
+                  </pic:nvPicPr>
+                  <pic:blipFill>
+                    <a:blip r:embed="rId18"/>
+                    <a:stretch>
+                      <a:fillRect/>
+                    </a:stretch>
+                  </pic:blipFill>
+                  <pic:spPr>
+                    <a:xfrm>
+                      <a:off x="0" y="0"/>
+                      <a:ext cx="5760720" cy="3240405"/>
+                    </a:xfrm>
+                    <a:prstGeom prst="rect">
+                      <a:avLst/>
+                    </a:prstGeom>
+                  </pic:spPr>
+                </pic:pic>
+              </a:graphicData>
+            </a:graphic>
+          </wp:inline>
+        </w:drawing>
+      </w:r>
+    </w:p>
     <w:p/>
     <w:p/>
     <w:p/>

</xml_diff>